<commit_message>
added solution of problem 2 and problem 3
</commit_message>
<xml_diff>
--- a/algorithm_problems.docx
+++ b/algorithm_problems.docx
@@ -71,6 +71,33 @@
       </w:pPr>
       <w:r>
         <w:t>Find dot product of two vector.</w:t>
+      </w:r>
+    </w:p>
+    <w:p>
+      <w:pPr>
+        <w:pStyle w:val="ListParagraph"/>
+        <w:numPr>
+          <w:ilvl w:val="0"/>
+          <w:numId w:val="1"/>
+        </w:numPr>
+      </w:pPr>
+      <w:r>
+        <w:t>Given N string, print unique string in lexical order with their frequency</w:t>
+      </w:r>
+      <w:r>
+        <w:t xml:space="preserve"> where N&lt;=10^5 </w:t>
+      </w:r>
+    </w:p>
+    <w:p>
+      <w:pPr>
+        <w:pStyle w:val="ListParagraph"/>
+        <w:numPr>
+          <w:ilvl w:val="0"/>
+          <w:numId w:val="1"/>
+        </w:numPr>
+      </w:pPr>
+      <w:r>
+        <w:t>Given N string, and q queries, in each query you are given a string print frequency of that string. Where N &lt;= 10^6 and Q&lt;= 10^6</w:t>
       </w:r>
     </w:p>
     <w:sectPr>

</xml_diff>

<commit_message>
adding solution related array
</commit_message>
<xml_diff>
--- a/algorithm_problems.docx
+++ b/algorithm_problems.docx
@@ -98,6 +98,42 @@
       </w:pPr>
       <w:r>
         <w:t>Given N string, and q queries, in each query you are given a string print frequency of that string. Where N &lt;= 10^6 and Q&lt;= 10^6</w:t>
+      </w:r>
+    </w:p>
+    <w:p>
+      <w:pPr>
+        <w:pStyle w:val="ListParagraph"/>
+        <w:numPr>
+          <w:ilvl w:val="0"/>
+          <w:numId w:val="1"/>
+        </w:numPr>
+      </w:pPr>
+      <w:r>
+        <w:t>Reverse The array.</w:t>
+      </w:r>
+    </w:p>
+    <w:p>
+      <w:pPr>
+        <w:pStyle w:val="ListParagraph"/>
+        <w:numPr>
+          <w:ilvl w:val="0"/>
+          <w:numId w:val="1"/>
+        </w:numPr>
+      </w:pPr>
+      <w:r>
+        <w:t>Reverse the alternate element in array.</w:t>
+      </w:r>
+    </w:p>
+    <w:p>
+      <w:pPr>
+        <w:pStyle w:val="ListParagraph"/>
+        <w:numPr>
+          <w:ilvl w:val="0"/>
+          <w:numId w:val="1"/>
+        </w:numPr>
+      </w:pPr>
+      <w:r>
+        <w:t>Find the unique number from given array.</w:t>
       </w:r>
     </w:p>
     <w:sectPr>

</xml_diff>

<commit_message>
added more solution of the problem
</commit_message>
<xml_diff>
--- a/algorithm_problems.docx
+++ b/algorithm_problems.docx
@@ -53,7 +53,23 @@
         </w:pBdr>
       </w:pPr>
       <w:r>
-        <w:t>*Don’t crame the code, use very very small logic and then combine to solve problem.</w:t>
+        <w:t xml:space="preserve">*Don’t </w:t>
+      </w:r>
+      <w:proofErr w:type="spellStart"/>
+      <w:r>
+        <w:t>crame</w:t>
+      </w:r>
+      <w:proofErr w:type="spellEnd"/>
+      <w:r>
+        <w:t xml:space="preserve"> the code, use very </w:t>
+      </w:r>
+      <w:proofErr w:type="spellStart"/>
+      <w:r>
+        <w:t>very</w:t>
+      </w:r>
+      <w:proofErr w:type="spellEnd"/>
+      <w:r>
+        <w:t xml:space="preserve"> small logic and then combine to solve problem.</w:t>
       </w:r>
     </w:p>
     <w:p>
@@ -70,7 +86,15 @@
         </w:numPr>
       </w:pPr>
       <w:r>
-        <w:t>Find dot product of two vector.</w:t>
+        <w:t xml:space="preserve">Find dot product of two </w:t>
+      </w:r>
+      <w:proofErr w:type="gramStart"/>
+      <w:r>
+        <w:t>vector</w:t>
+      </w:r>
+      <w:proofErr w:type="gramEnd"/>
+      <w:r>
+        <w:t>.</w:t>
       </w:r>
     </w:p>
     <w:p>
@@ -109,7 +133,15 @@
         </w:numPr>
       </w:pPr>
       <w:r>
-        <w:t>Reverse The array.</w:t>
+        <w:t xml:space="preserve">Reverse </w:t>
+      </w:r>
+      <w:proofErr w:type="gramStart"/>
+      <w:r>
+        <w:t>The</w:t>
+      </w:r>
+      <w:proofErr w:type="gramEnd"/>
+      <w:r>
+        <w:t xml:space="preserve"> array.</w:t>
       </w:r>
     </w:p>
     <w:p>
@@ -135,6 +167,501 @@
       <w:r>
         <w:t>Find the unique number from given array.</w:t>
       </w:r>
+    </w:p>
+    <w:p>
+      <w:pPr>
+        <w:pStyle w:val="ListParagraph"/>
+        <w:numPr>
+          <w:ilvl w:val="0"/>
+          <w:numId w:val="1"/>
+        </w:numPr>
+      </w:pPr>
+      <w:r>
+        <w:t>Pattern based problems</w:t>
+      </w:r>
+    </w:p>
+    <w:p>
+      <w:pPr>
+        <w:pStyle w:val="ListParagraph"/>
+        <w:numPr>
+          <w:ilvl w:val="2"/>
+          <w:numId w:val="6"/>
+        </w:numPr>
+      </w:pPr>
+      <w:r>
+        <w:t>For given n=4, print 1 2 3 4</w:t>
+      </w:r>
+    </w:p>
+    <w:p>
+      <w:pPr>
+        <w:pStyle w:val="ListParagraph"/>
+        <w:ind w:left="2160"/>
+      </w:pPr>
+      <w:r>
+        <w:t xml:space="preserve">              1 2 3 4</w:t>
+      </w:r>
+    </w:p>
+    <w:p>
+      <w:pPr>
+        <w:pStyle w:val="ListParagraph"/>
+        <w:ind w:left="2160"/>
+      </w:pPr>
+      <w:r>
+        <w:tab/>
+        <w:t>1 2 3 4</w:t>
+      </w:r>
+    </w:p>
+    <w:p>
+      <w:pPr>
+        <w:pStyle w:val="ListParagraph"/>
+        <w:ind w:left="2160"/>
+      </w:pPr>
+      <w:r>
+        <w:tab/>
+        <w:t>1 2 3 4</w:t>
+      </w:r>
+    </w:p>
+    <w:p>
+      <w:pPr>
+        <w:pStyle w:val="ListParagraph"/>
+        <w:numPr>
+          <w:ilvl w:val="2"/>
+          <w:numId w:val="6"/>
+        </w:numPr>
+      </w:pPr>
+      <w:r>
+        <w:t>For given n=4, print 4 3 2 1</w:t>
+      </w:r>
+    </w:p>
+    <w:p>
+      <w:pPr>
+        <w:pStyle w:val="ListParagraph"/>
+        <w:ind w:left="2160"/>
+      </w:pPr>
+      <w:r>
+        <w:t xml:space="preserve">              4 3 2 1</w:t>
+      </w:r>
+    </w:p>
+    <w:p>
+      <w:pPr>
+        <w:pStyle w:val="ListParagraph"/>
+        <w:ind w:left="2160" w:firstLine="720"/>
+      </w:pPr>
+      <w:r>
+        <w:t>4 3 2 1</w:t>
+      </w:r>
+    </w:p>
+    <w:p>
+      <w:pPr>
+        <w:pStyle w:val="ListParagraph"/>
+        <w:ind w:left="2160"/>
+      </w:pPr>
+      <w:r>
+        <w:tab/>
+        <w:t>4 3 2 1</w:t>
+      </w:r>
+    </w:p>
+    <w:p>
+      <w:pPr>
+        <w:pStyle w:val="ListParagraph"/>
+        <w:numPr>
+          <w:ilvl w:val="2"/>
+          <w:numId w:val="6"/>
+        </w:numPr>
+      </w:pPr>
+      <w:r>
+        <w:t>For given n = 3, 1 2 3</w:t>
+      </w:r>
+    </w:p>
+    <w:p>
+      <w:pPr>
+        <w:pStyle w:val="ListParagraph"/>
+        <w:ind w:left="2160"/>
+      </w:pPr>
+      <w:r>
+        <w:t xml:space="preserve">      4 5 6</w:t>
+      </w:r>
+    </w:p>
+    <w:p>
+      <w:pPr>
+        <w:pStyle w:val="ListParagraph"/>
+        <w:ind w:left="2160"/>
+      </w:pPr>
+      <w:r>
+        <w:t xml:space="preserve">      7 8 9</w:t>
+      </w:r>
+    </w:p>
+    <w:p>
+      <w:pPr>
+        <w:pStyle w:val="ListParagraph"/>
+        <w:numPr>
+          <w:ilvl w:val="2"/>
+          <w:numId w:val="6"/>
+        </w:numPr>
+      </w:pPr>
+      <w:r>
+        <w:t>For given n = 3, *</w:t>
+      </w:r>
+    </w:p>
+    <w:p>
+      <w:pPr>
+        <w:ind w:left="1440" w:firstLine="720"/>
+      </w:pPr>
+      <w:r>
+        <w:t xml:space="preserve">      * * </w:t>
+      </w:r>
+    </w:p>
+    <w:p>
+      <w:pPr>
+        <w:ind w:left="1440" w:firstLine="720"/>
+      </w:pPr>
+      <w:r>
+        <w:t xml:space="preserve">     * * *</w:t>
+      </w:r>
+    </w:p>
+    <w:p>
+      <w:pPr>
+        <w:pStyle w:val="ListParagraph"/>
+        <w:numPr>
+          <w:ilvl w:val="2"/>
+          <w:numId w:val="6"/>
+        </w:numPr>
+      </w:pPr>
+      <w:r>
+        <w:t>For given n = 3, 1</w:t>
+      </w:r>
+    </w:p>
+    <w:p>
+      <w:pPr>
+        <w:ind w:left="1440" w:firstLine="720"/>
+      </w:pPr>
+      <w:r>
+        <w:t xml:space="preserve">      2 </w:t>
+      </w:r>
+      <w:proofErr w:type="spellStart"/>
+      <w:r>
+        <w:t>2</w:t>
+      </w:r>
+      <w:proofErr w:type="spellEnd"/>
+      <w:r>
+        <w:t xml:space="preserve"> </w:t>
+      </w:r>
+    </w:p>
+    <w:p>
+      <w:pPr>
+        <w:ind w:left="1440" w:firstLine="720"/>
+      </w:pPr>
+      <w:r>
+        <w:t xml:space="preserve">      3 </w:t>
+      </w:r>
+      <w:proofErr w:type="spellStart"/>
+      <w:r>
+        <w:t>3</w:t>
+      </w:r>
+      <w:proofErr w:type="spellEnd"/>
+      <w:r>
+        <w:t xml:space="preserve"> </w:t>
+      </w:r>
+      <w:proofErr w:type="spellStart"/>
+      <w:r>
+        <w:t>3</w:t>
+      </w:r>
+      <w:proofErr w:type="spellEnd"/>
+    </w:p>
+    <w:p>
+      <w:pPr>
+        <w:pStyle w:val="ListParagraph"/>
+        <w:numPr>
+          <w:ilvl w:val="2"/>
+          <w:numId w:val="6"/>
+        </w:numPr>
+      </w:pPr>
+      <w:r>
+        <w:t>For given n = 3, 1</w:t>
+      </w:r>
+    </w:p>
+    <w:p>
+      <w:pPr>
+        <w:ind w:left="1440" w:firstLine="720"/>
+      </w:pPr>
+      <w:r>
+        <w:t xml:space="preserve">      2 3 </w:t>
+      </w:r>
+    </w:p>
+    <w:p>
+      <w:pPr>
+        <w:ind w:left="1440" w:firstLine="720"/>
+      </w:pPr>
+      <w:r>
+        <w:t xml:space="preserve">      4 5 6</w:t>
+      </w:r>
+    </w:p>
+    <w:p>
+      <w:pPr>
+        <w:pStyle w:val="ListParagraph"/>
+        <w:numPr>
+          <w:ilvl w:val="2"/>
+          <w:numId w:val="6"/>
+        </w:numPr>
+      </w:pPr>
+      <w:r>
+        <w:t>For given n = 3, 1</w:t>
+      </w:r>
+    </w:p>
+    <w:p>
+      <w:pPr>
+        <w:ind w:left="1440" w:firstLine="720"/>
+      </w:pPr>
+      <w:r>
+        <w:t xml:space="preserve">      </w:t>
+      </w:r>
+      <w:r>
+        <w:t>2 1</w:t>
+      </w:r>
+      <w:r>
+        <w:t xml:space="preserve"> </w:t>
+      </w:r>
+    </w:p>
+    <w:p>
+      <w:pPr>
+        <w:ind w:left="1440" w:firstLine="720"/>
+      </w:pPr>
+      <w:r>
+        <w:t xml:space="preserve">      3 2 1</w:t>
+      </w:r>
+    </w:p>
+    <w:p>
+      <w:pPr>
+        <w:pStyle w:val="ListParagraph"/>
+        <w:numPr>
+          <w:ilvl w:val="2"/>
+          <w:numId w:val="6"/>
+        </w:numPr>
+      </w:pPr>
+      <w:r>
+        <w:t xml:space="preserve">For given n = 3, A </w:t>
+      </w:r>
+      <w:proofErr w:type="spellStart"/>
+      <w:r>
+        <w:t>A</w:t>
+      </w:r>
+      <w:proofErr w:type="spellEnd"/>
+      <w:r>
+        <w:t xml:space="preserve"> </w:t>
+      </w:r>
+      <w:proofErr w:type="spellStart"/>
+      <w:r>
+        <w:t>A</w:t>
+      </w:r>
+      <w:proofErr w:type="spellEnd"/>
+    </w:p>
+    <w:p>
+      <w:pPr>
+        <w:ind w:left="1440" w:firstLine="720"/>
+      </w:pPr>
+      <w:r>
+        <w:t xml:space="preserve">      B </w:t>
+      </w:r>
+      <w:proofErr w:type="spellStart"/>
+      <w:r>
+        <w:t>B</w:t>
+      </w:r>
+      <w:proofErr w:type="spellEnd"/>
+      <w:r>
+        <w:t xml:space="preserve"> </w:t>
+      </w:r>
+      <w:proofErr w:type="spellStart"/>
+      <w:r>
+        <w:t>B</w:t>
+      </w:r>
+      <w:proofErr w:type="spellEnd"/>
+    </w:p>
+    <w:p>
+      <w:pPr>
+        <w:ind w:left="1440" w:firstLine="720"/>
+      </w:pPr>
+      <w:r>
+        <w:t xml:space="preserve">      C </w:t>
+      </w:r>
+      <w:proofErr w:type="spellStart"/>
+      <w:r>
+        <w:t>C</w:t>
+      </w:r>
+      <w:proofErr w:type="spellEnd"/>
+      <w:r>
+        <w:t xml:space="preserve"> </w:t>
+      </w:r>
+      <w:proofErr w:type="spellStart"/>
+      <w:r>
+        <w:t>C</w:t>
+      </w:r>
+      <w:proofErr w:type="spellEnd"/>
+    </w:p>
+    <w:p>
+      <w:pPr>
+        <w:ind w:left="1440" w:firstLine="720"/>
+      </w:pPr>
+    </w:p>
+    <w:p>
+      <w:pPr>
+        <w:ind w:left="1440" w:firstLine="720"/>
+      </w:pPr>
+    </w:p>
+    <w:p>
+      <w:pPr>
+        <w:pStyle w:val="ListParagraph"/>
+        <w:numPr>
+          <w:ilvl w:val="2"/>
+          <w:numId w:val="6"/>
+        </w:numPr>
+      </w:pPr>
+      <w:r>
+        <w:lastRenderedPageBreak/>
+        <w:t>For given n = 3, A B C</w:t>
+      </w:r>
+    </w:p>
+    <w:p>
+      <w:pPr>
+        <w:ind w:left="1440" w:firstLine="720"/>
+      </w:pPr>
+      <w:r>
+        <w:t xml:space="preserve">      A B C</w:t>
+      </w:r>
+    </w:p>
+    <w:p>
+      <w:pPr>
+        <w:ind w:left="1440" w:firstLine="720"/>
+      </w:pPr>
+      <w:r>
+        <w:t xml:space="preserve">      A B C</w:t>
+      </w:r>
+    </w:p>
+    <w:p>
+      <w:pPr>
+        <w:pStyle w:val="ListParagraph"/>
+        <w:numPr>
+          <w:ilvl w:val="2"/>
+          <w:numId w:val="6"/>
+        </w:numPr>
+      </w:pPr>
+      <w:r>
+        <w:t>For given n = 3, A B C</w:t>
+      </w:r>
+    </w:p>
+    <w:p>
+      <w:pPr>
+        <w:ind w:left="1440" w:firstLine="720"/>
+      </w:pPr>
+      <w:r>
+        <w:t xml:space="preserve">      D E F</w:t>
+      </w:r>
+    </w:p>
+    <w:p>
+      <w:pPr>
+        <w:ind w:left="1440" w:firstLine="720"/>
+      </w:pPr>
+      <w:r>
+        <w:t xml:space="preserve">      G H I</w:t>
+      </w:r>
+    </w:p>
+    <w:p>
+      <w:pPr>
+        <w:ind w:left="1440" w:firstLine="720"/>
+      </w:pPr>
+    </w:p>
+    <w:p>
+      <w:pPr>
+        <w:pStyle w:val="ListParagraph"/>
+        <w:numPr>
+          <w:ilvl w:val="2"/>
+          <w:numId w:val="6"/>
+        </w:numPr>
+      </w:pPr>
+      <w:r>
+        <w:t>For given n = 3, 1 2 3</w:t>
+      </w:r>
+    </w:p>
+    <w:p>
+      <w:pPr>
+        <w:ind w:left="1440" w:firstLine="720"/>
+      </w:pPr>
+      <w:r>
+        <w:t xml:space="preserve">      2 3 4</w:t>
+      </w:r>
+    </w:p>
+    <w:p>
+      <w:pPr>
+        <w:ind w:left="1440" w:firstLine="720"/>
+      </w:pPr>
+      <w:r>
+        <w:t xml:space="preserve">      </w:t>
+      </w:r>
+      <w:r>
+        <w:t>3 4 5</w:t>
+      </w:r>
+    </w:p>
+    <w:p>
+      <w:pPr>
+        <w:ind w:left="1440" w:firstLine="720"/>
+      </w:pPr>
+    </w:p>
+    <w:p>
+      <w:pPr>
+        <w:pStyle w:val="ListParagraph"/>
+        <w:numPr>
+          <w:ilvl w:val="2"/>
+          <w:numId w:val="6"/>
+        </w:numPr>
+      </w:pPr>
+      <w:r>
+        <w:t>For given n = 3, A B C</w:t>
+      </w:r>
+    </w:p>
+    <w:p>
+      <w:pPr>
+        <w:ind w:left="1440" w:firstLine="720"/>
+      </w:pPr>
+      <w:r>
+        <w:t xml:space="preserve">      B C D</w:t>
+      </w:r>
+    </w:p>
+    <w:p>
+      <w:pPr>
+        <w:ind w:left="1440" w:firstLine="720"/>
+      </w:pPr>
+      <w:r>
+        <w:t xml:space="preserve">      C D E</w:t>
+      </w:r>
+    </w:p>
+    <w:p>
+      <w:pPr>
+        <w:ind w:left="1440" w:firstLine="720"/>
+      </w:pPr>
+    </w:p>
+    <w:p>
+      <w:pPr>
+        <w:ind w:left="1440" w:firstLine="720"/>
+      </w:pPr>
+    </w:p>
+    <w:p>
+      <w:pPr>
+        <w:ind w:left="1440" w:firstLine="720"/>
+      </w:pPr>
+    </w:p>
+    <w:p>
+      <w:pPr>
+        <w:ind w:left="1440" w:firstLine="720"/>
+      </w:pPr>
+    </w:p>
+    <w:p>
+      <w:pPr>
+        <w:ind w:left="1440" w:firstLine="720"/>
+      </w:pPr>
+    </w:p>
+    <w:p>
+      <w:pPr>
+        <w:ind w:left="1440" w:firstLine="720"/>
+      </w:pPr>
     </w:p>
     <w:sectPr>
       <w:pgSz w:w="11906" w:h="16838"/>
@@ -373,6 +900,404 @@
     </w:lvl>
   </w:abstractNum>
   <w:abstractNum w:abstractNumId="2">
+    <w:nsid w:val="24FA4E0D"/>
+    <w:multiLevelType w:val="multilevel"/>
+    <w:tmpl w:val="4009001D"/>
+    <w:lvl w:ilvl="0">
+      <w:start w:val="1"/>
+      <w:numFmt w:val="decimal"/>
+      <w:lvlText w:val="%1)"/>
+      <w:lvlJc w:val="left"/>
+      <w:pPr>
+        <w:ind w:left="360" w:hanging="360"/>
+      </w:pPr>
+    </w:lvl>
+    <w:lvl w:ilvl="1">
+      <w:start w:val="1"/>
+      <w:numFmt w:val="lowerLetter"/>
+      <w:lvlText w:val="%2)"/>
+      <w:lvlJc w:val="left"/>
+      <w:pPr>
+        <w:ind w:left="720" w:hanging="360"/>
+      </w:pPr>
+    </w:lvl>
+    <w:lvl w:ilvl="2">
+      <w:start w:val="1"/>
+      <w:numFmt w:val="lowerRoman"/>
+      <w:lvlText w:val="%3)"/>
+      <w:lvlJc w:val="left"/>
+      <w:pPr>
+        <w:ind w:left="1080" w:hanging="360"/>
+      </w:pPr>
+    </w:lvl>
+    <w:lvl w:ilvl="3">
+      <w:start w:val="1"/>
+      <w:numFmt w:val="decimal"/>
+      <w:lvlText w:val="(%4)"/>
+      <w:lvlJc w:val="left"/>
+      <w:pPr>
+        <w:ind w:left="1440" w:hanging="360"/>
+      </w:pPr>
+    </w:lvl>
+    <w:lvl w:ilvl="4">
+      <w:start w:val="1"/>
+      <w:numFmt w:val="lowerLetter"/>
+      <w:lvlText w:val="(%5)"/>
+      <w:lvlJc w:val="left"/>
+      <w:pPr>
+        <w:ind w:left="1800" w:hanging="360"/>
+      </w:pPr>
+    </w:lvl>
+    <w:lvl w:ilvl="5">
+      <w:start w:val="1"/>
+      <w:numFmt w:val="lowerRoman"/>
+      <w:lvlText w:val="(%6)"/>
+      <w:lvlJc w:val="left"/>
+      <w:pPr>
+        <w:ind w:left="2160" w:hanging="360"/>
+      </w:pPr>
+    </w:lvl>
+    <w:lvl w:ilvl="6">
+      <w:start w:val="1"/>
+      <w:numFmt w:val="decimal"/>
+      <w:lvlText w:val="%7."/>
+      <w:lvlJc w:val="left"/>
+      <w:pPr>
+        <w:ind w:left="2520" w:hanging="360"/>
+      </w:pPr>
+    </w:lvl>
+    <w:lvl w:ilvl="7">
+      <w:start w:val="1"/>
+      <w:numFmt w:val="lowerLetter"/>
+      <w:lvlText w:val="%8."/>
+      <w:lvlJc w:val="left"/>
+      <w:pPr>
+        <w:ind w:left="2880" w:hanging="360"/>
+      </w:pPr>
+    </w:lvl>
+    <w:lvl w:ilvl="8">
+      <w:start w:val="1"/>
+      <w:numFmt w:val="lowerRoman"/>
+      <w:lvlText w:val="%9."/>
+      <w:lvlJc w:val="left"/>
+      <w:pPr>
+        <w:ind w:left="3240" w:hanging="360"/>
+      </w:pPr>
+    </w:lvl>
+  </w:abstractNum>
+  <w:abstractNum w:abstractNumId="3">
+    <w:nsid w:val="28533654"/>
+    <w:multiLevelType w:val="hybridMultilevel"/>
+    <w:tmpl w:val="F55A1124"/>
+    <w:lvl w:ilvl="0" w:tplc="589843AE">
+      <w:start w:val="7"/>
+      <w:numFmt w:val="bullet"/>
+      <w:lvlText w:val=""/>
+      <w:lvlJc w:val="left"/>
+      <w:pPr>
+        <w:ind w:left="2805" w:hanging="360"/>
+      </w:pPr>
+      <w:rPr>
+        <w:rFonts w:ascii="Symbol" w:eastAsiaTheme="minorHAnsi" w:hAnsi="Symbol" w:cstheme="minorBidi" w:hint="default"/>
+      </w:rPr>
+    </w:lvl>
+    <w:lvl w:ilvl="1" w:tplc="40090003" w:tentative="1">
+      <w:start w:val="1"/>
+      <w:numFmt w:val="bullet"/>
+      <w:lvlText w:val="o"/>
+      <w:lvlJc w:val="left"/>
+      <w:pPr>
+        <w:ind w:left="3525" w:hanging="360"/>
+      </w:pPr>
+      <w:rPr>
+        <w:rFonts w:ascii="Courier New" w:hAnsi="Courier New" w:cs="Courier New" w:hint="default"/>
+      </w:rPr>
+    </w:lvl>
+    <w:lvl w:ilvl="2" w:tplc="40090005" w:tentative="1">
+      <w:start w:val="1"/>
+      <w:numFmt w:val="bullet"/>
+      <w:lvlText w:val=""/>
+      <w:lvlJc w:val="left"/>
+      <w:pPr>
+        <w:ind w:left="4245" w:hanging="360"/>
+      </w:pPr>
+      <w:rPr>
+        <w:rFonts w:ascii="Wingdings" w:hAnsi="Wingdings" w:hint="default"/>
+      </w:rPr>
+    </w:lvl>
+    <w:lvl w:ilvl="3" w:tplc="40090001" w:tentative="1">
+      <w:start w:val="1"/>
+      <w:numFmt w:val="bullet"/>
+      <w:lvlText w:val=""/>
+      <w:lvlJc w:val="left"/>
+      <w:pPr>
+        <w:ind w:left="4965" w:hanging="360"/>
+      </w:pPr>
+      <w:rPr>
+        <w:rFonts w:ascii="Symbol" w:hAnsi="Symbol" w:hint="default"/>
+      </w:rPr>
+    </w:lvl>
+    <w:lvl w:ilvl="4" w:tplc="40090003" w:tentative="1">
+      <w:start w:val="1"/>
+      <w:numFmt w:val="bullet"/>
+      <w:lvlText w:val="o"/>
+      <w:lvlJc w:val="left"/>
+      <w:pPr>
+        <w:ind w:left="5685" w:hanging="360"/>
+      </w:pPr>
+      <w:rPr>
+        <w:rFonts w:ascii="Courier New" w:hAnsi="Courier New" w:cs="Courier New" w:hint="default"/>
+      </w:rPr>
+    </w:lvl>
+    <w:lvl w:ilvl="5" w:tplc="40090005" w:tentative="1">
+      <w:start w:val="1"/>
+      <w:numFmt w:val="bullet"/>
+      <w:lvlText w:val=""/>
+      <w:lvlJc w:val="left"/>
+      <w:pPr>
+        <w:ind w:left="6405" w:hanging="360"/>
+      </w:pPr>
+      <w:rPr>
+        <w:rFonts w:ascii="Wingdings" w:hAnsi="Wingdings" w:hint="default"/>
+      </w:rPr>
+    </w:lvl>
+    <w:lvl w:ilvl="6" w:tplc="40090001" w:tentative="1">
+      <w:start w:val="1"/>
+      <w:numFmt w:val="bullet"/>
+      <w:lvlText w:val=""/>
+      <w:lvlJc w:val="left"/>
+      <w:pPr>
+        <w:ind w:left="7125" w:hanging="360"/>
+      </w:pPr>
+      <w:rPr>
+        <w:rFonts w:ascii="Symbol" w:hAnsi="Symbol" w:hint="default"/>
+      </w:rPr>
+    </w:lvl>
+    <w:lvl w:ilvl="7" w:tplc="40090003" w:tentative="1">
+      <w:start w:val="1"/>
+      <w:numFmt w:val="bullet"/>
+      <w:lvlText w:val="o"/>
+      <w:lvlJc w:val="left"/>
+      <w:pPr>
+        <w:ind w:left="7845" w:hanging="360"/>
+      </w:pPr>
+      <w:rPr>
+        <w:rFonts w:ascii="Courier New" w:hAnsi="Courier New" w:cs="Courier New" w:hint="default"/>
+      </w:rPr>
+    </w:lvl>
+    <w:lvl w:ilvl="8" w:tplc="40090005" w:tentative="1">
+      <w:start w:val="1"/>
+      <w:numFmt w:val="bullet"/>
+      <w:lvlText w:val=""/>
+      <w:lvlJc w:val="left"/>
+      <w:pPr>
+        <w:ind w:left="8565" w:hanging="360"/>
+      </w:pPr>
+      <w:rPr>
+        <w:rFonts w:ascii="Wingdings" w:hAnsi="Wingdings" w:hint="default"/>
+      </w:rPr>
+    </w:lvl>
+  </w:abstractNum>
+  <w:abstractNum w:abstractNumId="4">
+    <w:nsid w:val="2E7F0903"/>
+    <w:multiLevelType w:val="hybridMultilevel"/>
+    <w:tmpl w:val="A3D0FA58"/>
+    <w:lvl w:ilvl="0" w:tplc="925C7388">
+      <w:start w:val="7"/>
+      <w:numFmt w:val="bullet"/>
+      <w:lvlText w:val=""/>
+      <w:lvlJc w:val="left"/>
+      <w:pPr>
+        <w:ind w:left="2805" w:hanging="360"/>
+      </w:pPr>
+      <w:rPr>
+        <w:rFonts w:ascii="Symbol" w:eastAsiaTheme="minorHAnsi" w:hAnsi="Symbol" w:cstheme="minorBidi" w:hint="default"/>
+      </w:rPr>
+    </w:lvl>
+    <w:lvl w:ilvl="1" w:tplc="40090003" w:tentative="1">
+      <w:start w:val="1"/>
+      <w:numFmt w:val="bullet"/>
+      <w:lvlText w:val="o"/>
+      <w:lvlJc w:val="left"/>
+      <w:pPr>
+        <w:ind w:left="3525" w:hanging="360"/>
+      </w:pPr>
+      <w:rPr>
+        <w:rFonts w:ascii="Courier New" w:hAnsi="Courier New" w:cs="Courier New" w:hint="default"/>
+      </w:rPr>
+    </w:lvl>
+    <w:lvl w:ilvl="2" w:tplc="40090005" w:tentative="1">
+      <w:start w:val="1"/>
+      <w:numFmt w:val="bullet"/>
+      <w:lvlText w:val=""/>
+      <w:lvlJc w:val="left"/>
+      <w:pPr>
+        <w:ind w:left="4245" w:hanging="360"/>
+      </w:pPr>
+      <w:rPr>
+        <w:rFonts w:ascii="Wingdings" w:hAnsi="Wingdings" w:hint="default"/>
+      </w:rPr>
+    </w:lvl>
+    <w:lvl w:ilvl="3" w:tplc="40090001" w:tentative="1">
+      <w:start w:val="1"/>
+      <w:numFmt w:val="bullet"/>
+      <w:lvlText w:val=""/>
+      <w:lvlJc w:val="left"/>
+      <w:pPr>
+        <w:ind w:left="4965" w:hanging="360"/>
+      </w:pPr>
+      <w:rPr>
+        <w:rFonts w:ascii="Symbol" w:hAnsi="Symbol" w:hint="default"/>
+      </w:rPr>
+    </w:lvl>
+    <w:lvl w:ilvl="4" w:tplc="40090003" w:tentative="1">
+      <w:start w:val="1"/>
+      <w:numFmt w:val="bullet"/>
+      <w:lvlText w:val="o"/>
+      <w:lvlJc w:val="left"/>
+      <w:pPr>
+        <w:ind w:left="5685" w:hanging="360"/>
+      </w:pPr>
+      <w:rPr>
+        <w:rFonts w:ascii="Courier New" w:hAnsi="Courier New" w:cs="Courier New" w:hint="default"/>
+      </w:rPr>
+    </w:lvl>
+    <w:lvl w:ilvl="5" w:tplc="40090005" w:tentative="1">
+      <w:start w:val="1"/>
+      <w:numFmt w:val="bullet"/>
+      <w:lvlText w:val=""/>
+      <w:lvlJc w:val="left"/>
+      <w:pPr>
+        <w:ind w:left="6405" w:hanging="360"/>
+      </w:pPr>
+      <w:rPr>
+        <w:rFonts w:ascii="Wingdings" w:hAnsi="Wingdings" w:hint="default"/>
+      </w:rPr>
+    </w:lvl>
+    <w:lvl w:ilvl="6" w:tplc="40090001" w:tentative="1">
+      <w:start w:val="1"/>
+      <w:numFmt w:val="bullet"/>
+      <w:lvlText w:val=""/>
+      <w:lvlJc w:val="left"/>
+      <w:pPr>
+        <w:ind w:left="7125" w:hanging="360"/>
+      </w:pPr>
+      <w:rPr>
+        <w:rFonts w:ascii="Symbol" w:hAnsi="Symbol" w:hint="default"/>
+      </w:rPr>
+    </w:lvl>
+    <w:lvl w:ilvl="7" w:tplc="40090003" w:tentative="1">
+      <w:start w:val="1"/>
+      <w:numFmt w:val="bullet"/>
+      <w:lvlText w:val="o"/>
+      <w:lvlJc w:val="left"/>
+      <w:pPr>
+        <w:ind w:left="7845" w:hanging="360"/>
+      </w:pPr>
+      <w:rPr>
+        <w:rFonts w:ascii="Courier New" w:hAnsi="Courier New" w:cs="Courier New" w:hint="default"/>
+      </w:rPr>
+    </w:lvl>
+    <w:lvl w:ilvl="8" w:tplc="40090005" w:tentative="1">
+      <w:start w:val="1"/>
+      <w:numFmt w:val="bullet"/>
+      <w:lvlText w:val=""/>
+      <w:lvlJc w:val="left"/>
+      <w:pPr>
+        <w:ind w:left="8565" w:hanging="360"/>
+      </w:pPr>
+      <w:rPr>
+        <w:rFonts w:ascii="Wingdings" w:hAnsi="Wingdings" w:hint="default"/>
+      </w:rPr>
+    </w:lvl>
+  </w:abstractNum>
+  <w:abstractNum w:abstractNumId="5">
+    <w:nsid w:val="2E8E3480"/>
+    <w:multiLevelType w:val="multilevel"/>
+    <w:tmpl w:val="4009001D"/>
+    <w:lvl w:ilvl="0">
+      <w:start w:val="1"/>
+      <w:numFmt w:val="decimal"/>
+      <w:lvlText w:val="%1)"/>
+      <w:lvlJc w:val="left"/>
+      <w:pPr>
+        <w:ind w:left="360" w:hanging="360"/>
+      </w:pPr>
+    </w:lvl>
+    <w:lvl w:ilvl="1">
+      <w:start w:val="1"/>
+      <w:numFmt w:val="lowerLetter"/>
+      <w:lvlText w:val="%2)"/>
+      <w:lvlJc w:val="left"/>
+      <w:pPr>
+        <w:ind w:left="720" w:hanging="360"/>
+      </w:pPr>
+    </w:lvl>
+    <w:lvl w:ilvl="2">
+      <w:start w:val="1"/>
+      <w:numFmt w:val="lowerRoman"/>
+      <w:lvlText w:val="%3)"/>
+      <w:lvlJc w:val="left"/>
+      <w:pPr>
+        <w:ind w:left="1080" w:hanging="360"/>
+      </w:pPr>
+    </w:lvl>
+    <w:lvl w:ilvl="3">
+      <w:start w:val="1"/>
+      <w:numFmt w:val="decimal"/>
+      <w:lvlText w:val="(%4)"/>
+      <w:lvlJc w:val="left"/>
+      <w:pPr>
+        <w:ind w:left="1440" w:hanging="360"/>
+      </w:pPr>
+    </w:lvl>
+    <w:lvl w:ilvl="4">
+      <w:start w:val="1"/>
+      <w:numFmt w:val="lowerLetter"/>
+      <w:lvlText w:val="(%5)"/>
+      <w:lvlJc w:val="left"/>
+      <w:pPr>
+        <w:ind w:left="1800" w:hanging="360"/>
+      </w:pPr>
+    </w:lvl>
+    <w:lvl w:ilvl="5">
+      <w:start w:val="1"/>
+      <w:numFmt w:val="lowerRoman"/>
+      <w:lvlText w:val="(%6)"/>
+      <w:lvlJc w:val="left"/>
+      <w:pPr>
+        <w:ind w:left="2160" w:hanging="360"/>
+      </w:pPr>
+    </w:lvl>
+    <w:lvl w:ilvl="6">
+      <w:start w:val="1"/>
+      <w:numFmt w:val="decimal"/>
+      <w:lvlText w:val="%7."/>
+      <w:lvlJc w:val="left"/>
+      <w:pPr>
+        <w:ind w:left="2520" w:hanging="360"/>
+      </w:pPr>
+    </w:lvl>
+    <w:lvl w:ilvl="7">
+      <w:start w:val="1"/>
+      <w:numFmt w:val="lowerLetter"/>
+      <w:lvlText w:val="%8."/>
+      <w:lvlJc w:val="left"/>
+      <w:pPr>
+        <w:ind w:left="2880" w:hanging="360"/>
+      </w:pPr>
+    </w:lvl>
+    <w:lvl w:ilvl="8">
+      <w:start w:val="1"/>
+      <w:numFmt w:val="lowerRoman"/>
+      <w:lvlText w:val="%9."/>
+      <w:lvlJc w:val="left"/>
+      <w:pPr>
+        <w:ind w:left="3240" w:hanging="360"/>
+      </w:pPr>
+    </w:lvl>
+  </w:abstractNum>
+  <w:abstractNum w:abstractNumId="6">
     <w:nsid w:val="31762F86"/>
     <w:multiLevelType w:val="hybridMultilevel"/>
     <w:tmpl w:val="2320F4A6"/>
@@ -461,7 +1386,7 @@
       </w:pPr>
     </w:lvl>
   </w:abstractNum>
-  <w:abstractNum w:abstractNumId="3">
+  <w:abstractNum w:abstractNumId="7">
     <w:nsid w:val="4B57106A"/>
     <w:multiLevelType w:val="hybridMultilevel"/>
     <w:tmpl w:val="AA700CFA"/>
@@ -574,7 +1499,7 @@
     </w:lvl>
   </w:abstractNum>
   <w:num w:numId="1">
-    <w:abstractNumId w:val="2"/>
+    <w:abstractNumId w:val="6"/>
   </w:num>
   <w:num w:numId="2">
     <w:abstractNumId w:val="0"/>
@@ -583,7 +1508,19 @@
     <w:abstractNumId w:val="1"/>
   </w:num>
   <w:num w:numId="4">
+    <w:abstractNumId w:val="7"/>
+  </w:num>
+  <w:num w:numId="5">
+    <w:abstractNumId w:val="2"/>
+  </w:num>
+  <w:num w:numId="6">
+    <w:abstractNumId w:val="5"/>
+  </w:num>
+  <w:num w:numId="7">
     <w:abstractNumId w:val="3"/>
+  </w:num>
+  <w:num w:numId="8">
+    <w:abstractNumId w:val="4"/>
   </w:num>
 </w:numbering>
 </file>

</xml_diff>

<commit_message>
adding more solution of patterns
</commit_message>
<xml_diff>
--- a/algorithm_problems.docx
+++ b/algorithm_problems.docx
@@ -550,32 +550,23 @@
         </w:numPr>
       </w:pPr>
       <w:r>
-        <w:t xml:space="preserve"> </w:t>
-      </w:r>
-      <w:r>
-        <w:t>For given n = 3, A</w:t>
-      </w:r>
-    </w:p>
-    <w:p>
-      <w:pPr>
-        <w:ind w:left="1440" w:firstLine="720"/>
-      </w:pPr>
-      <w:r>
-        <w:t xml:space="preserve">      </w:t>
-      </w:r>
-      <w:r>
-        <w:t xml:space="preserve"> B B</w:t>
-      </w:r>
-    </w:p>
-    <w:p>
-      <w:pPr>
-        <w:ind w:left="1440" w:firstLine="720"/>
-      </w:pPr>
-      <w:r>
-        <w:t xml:space="preserve">      </w:t>
-      </w:r>
-      <w:r>
-        <w:t xml:space="preserve"> C C C </w:t>
+        <w:t xml:space="preserve"> For given n = 3, A</w:t>
+      </w:r>
+    </w:p>
+    <w:p>
+      <w:pPr>
+        <w:ind w:left="1440" w:firstLine="720"/>
+      </w:pPr>
+      <w:r>
+        <w:t xml:space="preserve">       B B</w:t>
+      </w:r>
+    </w:p>
+    <w:p>
+      <w:pPr>
+        <w:ind w:left="1440" w:firstLine="720"/>
+      </w:pPr>
+      <w:r>
+        <w:t xml:space="preserve">       C C C </w:t>
       </w:r>
     </w:p>
     <w:p>
@@ -595,7 +586,27 @@
         <w:ind w:left="1440" w:firstLine="720"/>
       </w:pPr>
       <w:r>
-        <w:t xml:space="preserve">       B </w:t>
+        <w:t xml:space="preserve">       B C</w:t>
+      </w:r>
+    </w:p>
+    <w:p>
+      <w:pPr>
+        <w:ind w:left="1440" w:firstLine="720"/>
+      </w:pPr>
+      <w:r>
+        <w:t xml:space="preserve">       D E F </w:t>
+      </w:r>
+    </w:p>
+    <w:p>
+      <w:pPr>
+        <w:pStyle w:val="ListParagraph"/>
+        <w:numPr>
+          <w:ilvl w:val="2"/>
+          <w:numId w:val="6"/>
+        </w:numPr>
+      </w:pPr>
+      <w:r>
+        <w:t xml:space="preserve">For given n = 3, </w:t>
       </w:r>
       <w:r>
         <w:t>C</w:t>
@@ -609,11 +620,27 @@
         <w:t xml:space="preserve">       </w:t>
       </w:r>
       <w:r>
-        <w:t>D E F</w:t>
+        <w:t>B C</w:t>
+      </w:r>
+    </w:p>
+    <w:p>
+      <w:pPr>
+        <w:ind w:left="1440" w:firstLine="720"/>
+      </w:pPr>
+      <w:r>
+        <w:t xml:space="preserve">       </w:t>
+      </w:r>
+      <w:r>
+        <w:t>A B C</w:t>
       </w:r>
       <w:r>
         <w:t xml:space="preserve"> </w:t>
       </w:r>
+    </w:p>
+    <w:p>
+      <w:pPr>
+        <w:ind w:left="1440" w:firstLine="720"/>
+      </w:pPr>
     </w:p>
     <w:p>
       <w:pPr>
@@ -1684,7 +1711,7 @@
     <w:lsdException w:name="Table Web 2" w:semiHidden="1" w:unhideWhenUsed="1"/>
     <w:lsdException w:name="Table Web 3" w:semiHidden="1" w:unhideWhenUsed="1"/>
     <w:lsdException w:name="Balloon Text" w:semiHidden="1" w:unhideWhenUsed="1"/>
-    <w:lsdException w:name="Table Grid" w:semiHidden="1" w:uiPriority="59" w:unhideWhenUsed="1"/>
+    <w:lsdException w:name="Table Grid" w:uiPriority="59"/>
     <w:lsdException w:name="Table Theme" w:semiHidden="1" w:unhideWhenUsed="1"/>
     <w:lsdException w:name="Placeholder Text" w:semiHidden="1"/>
     <w:lsdException w:name="No Spacing" w:uiPriority="1" w:qFormat="1"/>

</xml_diff>

<commit_message>
get digit and bit method is added
</commit_message>
<xml_diff>
--- a/algorithm_problems.docx
+++ b/algorithm_problems.docx
@@ -53,7 +53,23 @@
         </w:pBdr>
       </w:pPr>
       <w:r>
-        <w:t>*Don’t crame the code, use very very small logic and then combine to solve problem.</w:t>
+        <w:t xml:space="preserve">*Don’t </w:t>
+      </w:r>
+      <w:proofErr w:type="spellStart"/>
+      <w:r>
+        <w:t>crame</w:t>
+      </w:r>
+      <w:proofErr w:type="spellEnd"/>
+      <w:r>
+        <w:t xml:space="preserve"> the code, use very </w:t>
+      </w:r>
+      <w:proofErr w:type="spellStart"/>
+      <w:r>
+        <w:t>very</w:t>
+      </w:r>
+      <w:proofErr w:type="spellEnd"/>
+      <w:r>
+        <w:t xml:space="preserve"> small logic and then combine to solve problem.</w:t>
       </w:r>
     </w:p>
     <w:p>
@@ -386,23 +402,52 @@
         </w:numPr>
       </w:pPr>
       <w:r>
-        <w:t>For given n = 3, A A A</w:t>
-      </w:r>
-    </w:p>
-    <w:p>
-      <w:pPr>
-        <w:ind w:left="1440" w:firstLine="720"/>
-      </w:pPr>
-      <w:r>
-        <w:t xml:space="preserve">      B B B</w:t>
-      </w:r>
-    </w:p>
-    <w:p>
-      <w:pPr>
-        <w:ind w:left="1440" w:firstLine="720"/>
-      </w:pPr>
-      <w:r>
-        <w:t xml:space="preserve">      C C C</w:t>
+        <w:t xml:space="preserve">For given n = 3, A </w:t>
+      </w:r>
+      <w:proofErr w:type="spellStart"/>
+      <w:r>
+        <w:t>A</w:t>
+      </w:r>
+      <w:proofErr w:type="spellEnd"/>
+      <w:r>
+        <w:t xml:space="preserve"> </w:t>
+      </w:r>
+      <w:proofErr w:type="spellStart"/>
+      <w:r>
+        <w:t>A</w:t>
+      </w:r>
+      <w:proofErr w:type="spellEnd"/>
+    </w:p>
+    <w:p>
+      <w:pPr>
+        <w:ind w:left="1440" w:firstLine="720"/>
+      </w:pPr>
+      <w:r>
+        <w:t xml:space="preserve">      B </w:t>
+      </w:r>
+      <w:proofErr w:type="spellStart"/>
+      <w:r>
+        <w:t>B</w:t>
+      </w:r>
+      <w:proofErr w:type="spellEnd"/>
+      <w:r>
+        <w:t xml:space="preserve"> B</w:t>
+      </w:r>
+    </w:p>
+    <w:p>
+      <w:pPr>
+        <w:ind w:left="1440" w:firstLine="720"/>
+      </w:pPr>
+      <w:r>
+        <w:t xml:space="preserve">      C </w:t>
+      </w:r>
+      <w:proofErr w:type="spellStart"/>
+      <w:r>
+        <w:t>C</w:t>
+      </w:r>
+      <w:proofErr w:type="spellEnd"/>
+      <w:r>
+        <w:t xml:space="preserve"> C</w:t>
       </w:r>
     </w:p>
     <w:p>
@@ -558,15 +603,28 @@
         <w:ind w:left="1440" w:firstLine="720"/>
       </w:pPr>
       <w:r>
-        <w:t xml:space="preserve">       B B</w:t>
-      </w:r>
-    </w:p>
-    <w:p>
-      <w:pPr>
-        <w:ind w:left="1440" w:firstLine="720"/>
-      </w:pPr>
-      <w:r>
-        <w:t xml:space="preserve">       C C C </w:t>
+        <w:t xml:space="preserve">       B </w:t>
+      </w:r>
+      <w:proofErr w:type="spellStart"/>
+      <w:r>
+        <w:t>B</w:t>
+      </w:r>
+      <w:proofErr w:type="spellEnd"/>
+    </w:p>
+    <w:p>
+      <w:pPr>
+        <w:ind w:left="1440" w:firstLine="720"/>
+      </w:pPr>
+      <w:r>
+        <w:t xml:space="preserve">       C </w:t>
+      </w:r>
+      <w:proofErr w:type="spellStart"/>
+      <w:r>
+        <w:t>C</w:t>
+      </w:r>
+      <w:proofErr w:type="spellEnd"/>
+      <w:r>
+        <w:t xml:space="preserve"> C </w:t>
       </w:r>
     </w:p>
     <w:p>
@@ -606,37 +664,496 @@
         </w:numPr>
       </w:pPr>
       <w:r>
+        <w:t xml:space="preserve">For given n = </w:t>
+      </w:r>
+      <w:proofErr w:type="gramStart"/>
+      <w:r>
+        <w:t xml:space="preserve">3, </w:t>
+      </w:r>
+      <w:r>
+        <w:t xml:space="preserve"> C</w:t>
+      </w:r>
+      <w:proofErr w:type="gramEnd"/>
+    </w:p>
+    <w:p>
+      <w:pPr>
+        <w:ind w:left="1440" w:firstLine="720"/>
+      </w:pPr>
+      <w:r>
+        <w:t xml:space="preserve">        B C</w:t>
+      </w:r>
+    </w:p>
+    <w:p>
+      <w:pPr>
+        <w:pStyle w:val="ListParagraph"/>
+        <w:ind w:left="2520"/>
+      </w:pPr>
+      <w:r>
+        <w:t xml:space="preserve"> A B C </w:t>
+      </w:r>
+    </w:p>
+    <w:p>
+      <w:pPr>
+        <w:pStyle w:val="ListParagraph"/>
+        <w:ind w:left="2520"/>
+      </w:pPr>
+    </w:p>
+    <w:p>
+      <w:pPr>
+        <w:pStyle w:val="ListParagraph"/>
+        <w:numPr>
+          <w:ilvl w:val="2"/>
+          <w:numId w:val="6"/>
+        </w:numPr>
+      </w:pPr>
+      <w:r>
+        <w:t>For given n = 3</w:t>
+      </w:r>
+      <w:proofErr w:type="gramStart"/>
+      <w:r>
+        <w:t>, ,</w:t>
+      </w:r>
+      <w:proofErr w:type="gramEnd"/>
+      <w:r>
+        <w:t xml:space="preserve">       *</w:t>
+      </w:r>
+    </w:p>
+    <w:p>
+      <w:pPr>
+        <w:ind w:left="1440" w:firstLine="720"/>
+      </w:pPr>
+      <w:r>
+        <w:t xml:space="preserve">             **</w:t>
+      </w:r>
+    </w:p>
+    <w:p>
+      <w:pPr>
+        <w:tabs>
+          <w:tab w:val="left" w:pos="3000"/>
+        </w:tabs>
+        <w:ind w:left="1440" w:firstLine="720"/>
+      </w:pPr>
+      <w:r>
+        <w:t xml:space="preserve">           ***</w:t>
+      </w:r>
+    </w:p>
+    <w:p>
+      <w:pPr>
+        <w:pStyle w:val="ListParagraph"/>
+        <w:ind w:left="1080"/>
+      </w:pPr>
+    </w:p>
+    <w:p>
+      <w:pPr>
+        <w:pStyle w:val="ListParagraph"/>
+        <w:numPr>
+          <w:ilvl w:val="2"/>
+          <w:numId w:val="6"/>
+        </w:numPr>
+      </w:pPr>
+      <w:r>
+        <w:t>For given n = 3 ***</w:t>
+      </w:r>
+    </w:p>
+    <w:p>
+      <w:r>
+        <w:t xml:space="preserve">                                                        **</w:t>
+      </w:r>
+    </w:p>
+    <w:p>
+      <w:r>
+        <w:t xml:space="preserve">                                                        *</w:t>
+      </w:r>
+    </w:p>
+    <w:p>
+      <w:pPr>
+        <w:ind w:left="1440" w:firstLine="720"/>
+      </w:pPr>
+      <w:r>
+        <w:t xml:space="preserve"> </w:t>
+      </w:r>
+    </w:p>
+    <w:p>
+      <w:pPr>
+        <w:pStyle w:val="ListParagraph"/>
+        <w:numPr>
+          <w:ilvl w:val="2"/>
+          <w:numId w:val="6"/>
+        </w:numPr>
+      </w:pPr>
+      <w:r>
+        <w:t>For given n = 3 ***</w:t>
+      </w:r>
+    </w:p>
+    <w:p>
+      <w:pPr>
+        <w:pStyle w:val="ListParagraph"/>
+        <w:ind w:left="2160"/>
+      </w:pPr>
+      <w:r>
+        <w:t xml:space="preserve">               **</w:t>
+      </w:r>
+    </w:p>
+    <w:p>
+      <w:pPr>
+        <w:pStyle w:val="ListParagraph"/>
+        <w:ind w:left="2160"/>
+      </w:pPr>
+      <w:r>
+        <w:tab/>
+        <w:t xml:space="preserve">   * </w:t>
+      </w:r>
+    </w:p>
+    <w:p>
+      <w:pPr>
+        <w:pStyle w:val="ListParagraph"/>
+        <w:ind w:left="2160"/>
+      </w:pPr>
+    </w:p>
+    <w:p>
+      <w:pPr>
+        <w:pStyle w:val="ListParagraph"/>
+        <w:numPr>
+          <w:ilvl w:val="2"/>
+          <w:numId w:val="6"/>
+        </w:numPr>
+      </w:pPr>
+      <w:r>
+        <w:t>For given n = 3, 111</w:t>
+      </w:r>
+    </w:p>
+    <w:p>
+      <w:pPr>
+        <w:pStyle w:val="ListParagraph"/>
+        <w:ind w:left="2160"/>
+      </w:pPr>
+      <w:r>
+        <w:t xml:space="preserve">         22</w:t>
+      </w:r>
+    </w:p>
+    <w:p>
+      <w:pPr>
+        <w:pStyle w:val="ListParagraph"/>
+        <w:ind w:left="2160"/>
+      </w:pPr>
+      <w:r>
+        <w:t xml:space="preserve">           3</w:t>
+      </w:r>
+    </w:p>
+    <w:p>
+      <w:pPr>
+        <w:pStyle w:val="ListParagraph"/>
+        <w:ind w:left="2160"/>
+      </w:pPr>
+    </w:p>
+    <w:p>
+      <w:pPr>
+        <w:pStyle w:val="ListParagraph"/>
+        <w:ind w:left="2160"/>
+      </w:pPr>
+    </w:p>
+    <w:p>
+      <w:pPr>
+        <w:pStyle w:val="ListParagraph"/>
+        <w:numPr>
+          <w:ilvl w:val="2"/>
+          <w:numId w:val="6"/>
+        </w:numPr>
+      </w:pPr>
+      <w:r>
+        <w:lastRenderedPageBreak/>
+        <w:t xml:space="preserve">For given n = </w:t>
+      </w:r>
+      <w:proofErr w:type="gramStart"/>
+      <w:r>
+        <w:t xml:space="preserve">3,   </w:t>
+      </w:r>
+      <w:proofErr w:type="gramEnd"/>
+      <w:r>
+        <w:t xml:space="preserve">   1</w:t>
+      </w:r>
+    </w:p>
+    <w:p>
+      <w:pPr>
+        <w:pStyle w:val="ListParagraph"/>
+        <w:ind w:left="2160"/>
+      </w:pPr>
+      <w:r>
+        <w:t xml:space="preserve">          22</w:t>
+      </w:r>
+    </w:p>
+    <w:p>
+      <w:r>
+        <w:t xml:space="preserve">  </w:t>
+      </w:r>
+      <w:r>
+        <w:tab/>
+      </w:r>
+      <w:r>
+        <w:tab/>
+      </w:r>
+      <w:r>
+        <w:tab/>
+        <w:t xml:space="preserve">        333</w:t>
+      </w:r>
+    </w:p>
+    <w:p/>
+    <w:p>
+      <w:pPr>
+        <w:pStyle w:val="ListParagraph"/>
+        <w:numPr>
+          <w:ilvl w:val="2"/>
+          <w:numId w:val="6"/>
+        </w:numPr>
+      </w:pPr>
+      <w:r>
+        <w:t xml:space="preserve">For given n = 3, 1 2 3 </w:t>
+      </w:r>
+    </w:p>
+    <w:p>
+      <w:pPr>
+        <w:pStyle w:val="ListParagraph"/>
+        <w:ind w:left="2160"/>
+      </w:pPr>
+      <w:r>
+        <w:t xml:space="preserve">          2 3 </w:t>
+      </w:r>
+    </w:p>
+    <w:p>
+      <w:pPr>
+        <w:pStyle w:val="ListParagraph"/>
+        <w:ind w:left="2160"/>
+      </w:pPr>
+      <w:r>
+        <w:t xml:space="preserve">             3</w:t>
+      </w:r>
+    </w:p>
+    <w:p>
+      <w:pPr>
+        <w:pStyle w:val="ListParagraph"/>
+        <w:ind w:left="2160"/>
+      </w:pPr>
+    </w:p>
+    <w:p>
+      <w:pPr>
+        <w:pStyle w:val="ListParagraph"/>
+        <w:numPr>
+          <w:ilvl w:val="2"/>
+          <w:numId w:val="6"/>
+        </w:numPr>
+      </w:pPr>
+      <w:r>
+        <w:t xml:space="preserve">For given n = </w:t>
+      </w:r>
+      <w:proofErr w:type="gramStart"/>
+      <w:r>
+        <w:t xml:space="preserve">3, </w:t>
+      </w:r>
+      <w:r>
+        <w:t xml:space="preserve">  </w:t>
+      </w:r>
+      <w:proofErr w:type="gramEnd"/>
+      <w:r>
+        <w:t xml:space="preserve">     1</w:t>
+      </w:r>
+    </w:p>
+    <w:p>
+      <w:pPr>
+        <w:pStyle w:val="ListParagraph"/>
+        <w:ind w:left="2160"/>
+      </w:pPr>
+      <w:r>
+        <w:t xml:space="preserve">          2 3</w:t>
+      </w:r>
+    </w:p>
+    <w:p>
+      <w:pPr>
+        <w:pStyle w:val="ListParagraph"/>
+        <w:ind w:left="2160"/>
+      </w:pPr>
+      <w:r>
+        <w:t xml:space="preserve">       4 5 6</w:t>
+      </w:r>
+    </w:p>
+    <w:p>
+      <w:pPr>
+        <w:pStyle w:val="ListParagraph"/>
+        <w:ind w:left="2160"/>
+      </w:pPr>
+    </w:p>
+    <w:p>
+      <w:pPr>
+        <w:pStyle w:val="ListParagraph"/>
+        <w:numPr>
+          <w:ilvl w:val="2"/>
+          <w:numId w:val="6"/>
+        </w:numPr>
+      </w:pPr>
+      <w:r>
         <w:t xml:space="preserve">For given n = 3, </w:t>
       </w:r>
       <w:r>
-        <w:t>C</w:t>
-      </w:r>
-    </w:p>
-    <w:p>
-      <w:pPr>
-        <w:ind w:left="1440" w:firstLine="720"/>
-      </w:pPr>
-      <w:r>
-        <w:t xml:space="preserve">       </w:t>
-      </w:r>
-      <w:r>
-        <w:t>B C</w:t>
-      </w:r>
-    </w:p>
-    <w:p>
-      <w:pPr>
-        <w:ind w:left="1440" w:firstLine="720"/>
-      </w:pPr>
-      <w:r>
-        <w:t xml:space="preserve">       </w:t>
-      </w:r>
-      <w:r>
-        <w:t>A B C</w:t>
+        <w:t>1</w:t>
+      </w:r>
+    </w:p>
+    <w:p>
+      <w:pPr>
+        <w:pStyle w:val="ListParagraph"/>
+        <w:ind w:left="2160"/>
+      </w:pPr>
+      <w:r>
+        <w:t xml:space="preserve">           1 2 1</w:t>
+      </w:r>
+    </w:p>
+    <w:p>
+      <w:pPr>
+        <w:pStyle w:val="ListParagraph"/>
+        <w:ind w:left="2160"/>
+      </w:pPr>
+      <w:r>
+        <w:t xml:space="preserve">        1 2 3 2 1  </w:t>
+      </w:r>
+    </w:p>
+    <w:p>
+      <w:pPr>
+        <w:pStyle w:val="ListParagraph"/>
+        <w:ind w:left="2160"/>
+      </w:pPr>
+    </w:p>
+    <w:p>
+      <w:pPr>
+        <w:pStyle w:val="ListParagraph"/>
+        <w:numPr>
+          <w:ilvl w:val="2"/>
+          <w:numId w:val="6"/>
+        </w:numPr>
+      </w:pPr>
+      <w:r>
+        <w:t xml:space="preserve">For given n = 3, </w:t>
+      </w:r>
+      <w:proofErr w:type="spellStart"/>
+      <w:r>
+        <w:t>Dabang</w:t>
+      </w:r>
+      <w:proofErr w:type="spellEnd"/>
+      <w:r>
+        <w:t xml:space="preserve"> Pattern</w:t>
+      </w:r>
+    </w:p>
+    <w:p>
+      <w:pPr>
+        <w:pStyle w:val="ListParagraph"/>
+        <w:ind w:left="1080"/>
+      </w:pPr>
+    </w:p>
+    <w:p>
+      <w:r>
+        <w:t xml:space="preserve">8.Write </w:t>
+      </w:r>
+      <w:proofErr w:type="gramStart"/>
+      <w:r>
+        <w:t>a</w:t>
+      </w:r>
+      <w:proofErr w:type="gramEnd"/>
+      <w:r>
+        <w:t xml:space="preserve"> optimize</w:t>
+      </w:r>
+      <w:r>
+        <w:t>d</w:t>
+      </w:r>
+      <w:r>
+        <w:t xml:space="preserve"> program for Binary Search.</w:t>
+      </w:r>
+    </w:p>
+    <w:p>
+      <w:r>
+        <w:t>9.Write a program for Selection Sort.</w:t>
+      </w:r>
+    </w:p>
+    <w:p>
+      <w:r>
+        <w:t>10. Write a program for Bubble Sort.</w:t>
+      </w:r>
+    </w:p>
+    <w:p>
+      <w:r>
+        <w:t>11.WAP to convert Decimal to binary.</w:t>
+      </w:r>
+    </w:p>
+    <w:p>
+      <w:r>
+        <w:t>12.WAP to convert Binary to Decimal.</w:t>
+      </w:r>
+    </w:p>
+    <w:p>
+      <w:r>
+        <w:t>13.</w:t>
       </w:r>
       <w:r>
         <w:t xml:space="preserve"> </w:t>
       </w:r>
-    </w:p>
+      <w:r>
+        <w:t xml:space="preserve">WAP to convert Decimal to </w:t>
+      </w:r>
+      <w:proofErr w:type="gramStart"/>
+      <w:r>
+        <w:t>binary(</w:t>
+      </w:r>
+      <w:proofErr w:type="gramEnd"/>
+      <w:r>
+        <w:t>using array).</w:t>
+      </w:r>
+    </w:p>
+    <w:p>
+      <w:r>
+        <w:t>14. WAP for Insertion Sort.</w:t>
+      </w:r>
+    </w:p>
+    <w:p>
+      <w:r>
+        <w:t xml:space="preserve">15.WAP to reverse </w:t>
+      </w:r>
+      <w:proofErr w:type="gramStart"/>
+      <w:r>
+        <w:t>a</w:t>
+      </w:r>
+      <w:proofErr w:type="gramEnd"/>
+      <w:r>
+        <w:t xml:space="preserve"> integer.</w:t>
+      </w:r>
+    </w:p>
+    <w:p>
+      <w:r>
+        <w:t>1</w:t>
+      </w:r>
+      <w:r>
+        <w:t>6</w:t>
+      </w:r>
+      <w:r>
+        <w:t xml:space="preserve">.WAP to reverse </w:t>
+      </w:r>
+      <w:proofErr w:type="gramStart"/>
+      <w:r>
+        <w:t>a</w:t>
+      </w:r>
+      <w:proofErr w:type="gramEnd"/>
+      <w:r>
+        <w:t xml:space="preserve"> integer using array.</w:t>
+      </w:r>
+    </w:p>
+    <w:p>
+      <w:r>
+        <w:t>17.Complement of Base 10 number.</w:t>
+      </w:r>
+    </w:p>
+    <w:p>
+      <w:r>
+        <w:t>18.if number is possible to describe in 2^x then return true.</w:t>
+      </w:r>
+    </w:p>
+    <w:p/>
+    <w:p/>
+    <w:p/>
     <w:p>
       <w:pPr>
         <w:ind w:left="1440" w:firstLine="720"/>
@@ -1937,7 +2454,7 @@
   <w:style w:type="paragraph" w:default="1" w:styleId="Normal">
     <w:name w:val="Normal"/>
     <w:qFormat/>
-    <w:rsid w:val="00205AC4"/>
+    <w:rsid w:val="00ED6EC2"/>
   </w:style>
   <w:style w:type="character" w:default="1" w:styleId="DefaultParagraphFont">
     <w:name w:val="Default Paragraph Font"/>

</xml_diff>